<commit_message>
Cleaned up UI, made server a variable
</commit_message>
<xml_diff>
--- a/ReadMe.docx
+++ b/ReadMe.docx
@@ -4,16 +4,85 @@
   <w:body>
     <w:p>
       <w:pPr>
-        <w:pStyle w:val="Heading1"/>
+        <w:pStyle w:val="Heading2"/>
       </w:pPr>
       <w:r>
-        <w:t>How to Start</w:t>
+        <w:t xml:space="preserve">Checkout from </w:t>
+      </w:r>
+      <w:proofErr w:type="spellStart"/>
+      <w:r>
+        <w:t>github</w:t>
+      </w:r>
+      <w:proofErr w:type="spellEnd"/>
+    </w:p>
+    <w:p>
+      <w:proofErr w:type="spellStart"/>
+      <w:r>
+        <w:t>git</w:t>
+      </w:r>
+      <w:proofErr w:type="spellEnd"/>
+      <w:r>
+        <w:t xml:space="preserve"> clone https://github.com/joe-rinaldi/SCOMDashboard.git</w:t>
       </w:r>
     </w:p>
     <w:p>
       <w:pPr>
         <w:pStyle w:val="Heading2"/>
       </w:pPr>
+      <w:r>
+        <w:t xml:space="preserve">Install Node.js </w:t>
+      </w:r>
+      <w:r>
+        <w:t>(with root or sudo)</w:t>
+      </w:r>
+    </w:p>
+    <w:p>
+      <w:pPr>
+        <w:pStyle w:val="Heading2"/>
+        <w:rPr>
+          <w:rFonts w:asciiTheme="minorHAnsi" w:eastAsiaTheme="minorHAnsi" w:hAnsiTheme="minorHAnsi" w:cstheme="minorBidi"/>
+          <w:b w:val="0"/>
+          <w:bCs w:val="0"/>
+          <w:color w:val="auto"/>
+          <w:sz w:val="22"/>
+          <w:szCs w:val="22"/>
+        </w:rPr>
+      </w:pPr>
+      <w:r>
+        <w:rPr>
+          <w:rFonts w:asciiTheme="minorHAnsi" w:eastAsiaTheme="minorHAnsi" w:hAnsiTheme="minorHAnsi" w:cstheme="minorBidi"/>
+          <w:b w:val="0"/>
+          <w:bCs w:val="0"/>
+          <w:color w:val="auto"/>
+          <w:sz w:val="22"/>
+          <w:szCs w:val="22"/>
+        </w:rPr>
+        <w:t>https://gist.github.com/isaacs/579814</w:t>
+      </w:r>
+    </w:p>
+    <w:p>
+      <w:pPr>
+        <w:pStyle w:val="Heading2"/>
+        <w:rPr>
+          <w:rFonts w:asciiTheme="minorHAnsi" w:eastAsiaTheme="minorHAnsi" w:hAnsiTheme="minorHAnsi" w:cstheme="minorBidi"/>
+          <w:b w:val="0"/>
+          <w:bCs w:val="0"/>
+          <w:color w:val="auto"/>
+          <w:sz w:val="22"/>
+          <w:szCs w:val="22"/>
+        </w:rPr>
+      </w:pPr>
+      <w:r>
+        <w:rPr>
+          <w:rFonts w:asciiTheme="minorHAnsi" w:eastAsiaTheme="minorHAnsi" w:hAnsiTheme="minorHAnsi" w:cstheme="minorBidi"/>
+          <w:b w:val="0"/>
+          <w:bCs w:val="0"/>
+          <w:color w:val="auto"/>
+          <w:sz w:val="22"/>
+          <w:szCs w:val="22"/>
+        </w:rPr>
+        <w:t>https://nodejs.org/download/</w:t>
+      </w:r>
     </w:p>
     <w:p>
       <w:pPr>
@@ -23,13 +92,11 @@
         <w:t>Run Server</w:t>
       </w:r>
     </w:p>
-    <w:p/>
     <w:p>
       <w:r>
         <w:t>run SCOMDashboard.cmd</w:t>
       </w:r>
     </w:p>
-    <w:p/>
     <w:p>
       <w:pPr>
         <w:pStyle w:val="Heading2"/>
@@ -38,7 +105,6 @@
         <w:t xml:space="preserve"> Run Client</w:t>
       </w:r>
     </w:p>
-    <w:p/>
     <w:p>
       <w:r>
         <w:t xml:space="preserve">open </w:t>
@@ -49,6 +115,16 @@
       <w:r>
         <w:t xml:space="preserve"> in browser</w:t>
       </w:r>
+    </w:p>
+    <w:p>
+      <w:pPr>
+        <w:pStyle w:val="Heading2"/>
+      </w:pPr>
+      <w:proofErr w:type="spellStart"/>
+      <w:r>
+        <w:t>ScreenShots</w:t>
+      </w:r>
+      <w:proofErr w:type="spellEnd"/>
     </w:p>
     <w:p/>
     <w:p>

</xml_diff>

<commit_message>
Added Nodes for MySubaru
</commit_message>
<xml_diff>
--- a/ReadMe.docx
+++ b/ReadMe.docx
@@ -33,7 +33,13 @@
         <w:t xml:space="preserve">Install Node.js </w:t>
       </w:r>
       <w:r>
-        <w:t>(with root or sudo)</w:t>
+        <w:t>(with</w:t>
+      </w:r>
+      <w:r>
+        <w:t>out</w:t>
+      </w:r>
+      <w:r>
+        <w:t xml:space="preserve"> root or sudo)</w:t>
       </w:r>
     </w:p>
     <w:p>

</xml_diff>

<commit_message>
added apache nodes, put apps under appropriate apache nodes, consildated and cleaned up json object of nodes
</commit_message>
<xml_diff>
--- a/ReadMe.docx
+++ b/ReadMe.docx
@@ -140,9 +140,9 @@
         </w:rPr>
         <w:drawing>
           <wp:inline distT="0" distB="0" distL="0" distR="0">
-            <wp:extent cx="7686675" cy="4163616"/>
-            <wp:effectExtent l="19050" t="0" r="9525" b="0"/>
-            <wp:docPr id="7" name="Picture 7"/>
+            <wp:extent cx="5943600" cy="3219450"/>
+            <wp:effectExtent l="19050" t="0" r="0" b="0"/>
+            <wp:docPr id="4" name="Picture 4"/>
             <wp:cNvGraphicFramePr>
               <a:graphicFrameLocks xmlns:a="http://schemas.openxmlformats.org/drawingml/2006/main" noChangeAspect="1"/>
             </wp:cNvGraphicFramePr>
@@ -150,13 +150,13 @@
               <a:graphicData uri="http://schemas.openxmlformats.org/drawingml/2006/picture">
                 <pic:pic xmlns:pic="http://schemas.openxmlformats.org/drawingml/2006/picture">
                   <pic:nvPicPr>
-                    <pic:cNvPr id="0" name="Picture 7"/>
+                    <pic:cNvPr id="0" name="Picture 4"/>
                     <pic:cNvPicPr>
                       <a:picLocks noChangeAspect="1" noChangeArrowheads="1"/>
                     </pic:cNvPicPr>
                   </pic:nvPicPr>
                   <pic:blipFill>
-                    <a:blip r:embed="rId4"/>
+                    <a:blip r:embed="rId4" cstate="print"/>
                     <a:srcRect/>
                     <a:stretch>
                       <a:fillRect/>
@@ -165,7 +165,7 @@
                   <pic:spPr bwMode="auto">
                     <a:xfrm>
                       <a:off x="0" y="0"/>
-                      <a:ext cx="7686675" cy="4163616"/>
+                      <a:ext cx="5943600" cy="3219450"/>
                     </a:xfrm>
                     <a:prstGeom prst="rect">
                       <a:avLst/>

</xml_diff>